<commit_message>
Căn chỉnh 03 Tài liệu đặc tả yêu cầu.docx
</commit_message>
<xml_diff>
--- a/A. Documents/03 Tài liệu đặc tả yêu cầu.docx
+++ b/A. Documents/03 Tài liệu đặc tả yêu cầu.docx
@@ -1,6 +1,6 @@
 
 <file path=word/document.xml><?xml version="1.0" encoding="utf-8"?>
-<w:document xmlns:wpc="http://schemas.microsoft.com/office/word/2010/wordprocessingCanvas" xmlns:mc="http://schemas.openxmlformats.org/markup-compatibility/2006" xmlns:o="urn:schemas-microsoft-com:office:office" xmlns:r="http://schemas.openxmlformats.org/officeDocument/2006/relationships" xmlns:m="http://schemas.openxmlformats.org/officeDocument/2006/math" xmlns:v="urn:schemas-microsoft-com:vml" xmlns:wp14="http://schemas.microsoft.com/office/word/2010/wordprocessingDrawing" xmlns:wp="http://schemas.openxmlformats.org/drawingml/2006/wordprocessingDrawing" xmlns:w10="urn:schemas-microsoft-com:office:word" xmlns:w="http://schemas.openxmlformats.org/wordprocessingml/2006/main" xmlns:w14="http://schemas.microsoft.com/office/word/2010/wordml" xmlns:w15="http://schemas.microsoft.com/office/word/2012/wordml" xmlns:wpg="http://schemas.microsoft.com/office/word/2010/wordprocessingGroup" xmlns:wpi="http://schemas.microsoft.com/office/word/2010/wordprocessingInk" xmlns:wne="http://schemas.microsoft.com/office/word/2006/wordml" xmlns:wps="http://schemas.microsoft.com/office/word/2010/wordprocessingShape" mc:Ignorable="w14 w15 wp14">
+<w:document xmlns:wpc="http://schemas.microsoft.com/office/word/2010/wordprocessingCanvas" xmlns:cx="http://schemas.microsoft.com/office/drawing/2014/chartex" xmlns:cx1="http://schemas.microsoft.com/office/drawing/2015/9/8/chartex" xmlns:cx2="http://schemas.microsoft.com/office/drawing/2015/10/21/chartex" xmlns:mc="http://schemas.openxmlformats.org/markup-compatibility/2006" xmlns:o="urn:schemas-microsoft-com:office:office" xmlns:r="http://schemas.openxmlformats.org/officeDocument/2006/relationships" xmlns:m="http://schemas.openxmlformats.org/officeDocument/2006/math" xmlns:v="urn:schemas-microsoft-com:vml" xmlns:wp14="http://schemas.microsoft.com/office/word/2010/wordprocessingDrawing" xmlns:wp="http://schemas.openxmlformats.org/drawingml/2006/wordprocessingDrawing" xmlns:w10="urn:schemas-microsoft-com:office:word" xmlns:w="http://schemas.openxmlformats.org/wordprocessingml/2006/main" xmlns:w14="http://schemas.microsoft.com/office/word/2010/wordml" xmlns:w15="http://schemas.microsoft.com/office/word/2012/wordml" xmlns:w16se="http://schemas.microsoft.com/office/word/2015/wordml/symex" xmlns:wpg="http://schemas.microsoft.com/office/word/2010/wordprocessingGroup" xmlns:wpi="http://schemas.microsoft.com/office/word/2010/wordprocessingInk" xmlns:wne="http://schemas.microsoft.com/office/word/2006/wordml" xmlns:wps="http://schemas.microsoft.com/office/word/2010/wordprocessingShape" mc:Ignorable="w14 w15 w16se wp14">
   <w:body>
     <w:p>
       <w:pPr>
@@ -1851,8 +1851,6 @@
           <w:b/>
         </w:rPr>
       </w:pPr>
-      <w:bookmarkStart w:id="2" w:name="_GoBack"/>
-      <w:bookmarkEnd w:id="2"/>
     </w:p>
     <w:p>
       <w:pPr>
@@ -9247,26 +9245,26 @@
       <w:pPr>
         <w:pStyle w:val="Heading1"/>
       </w:pPr>
-      <w:bookmarkStart w:id="3" w:name="_Toc322246868"/>
-      <w:bookmarkStart w:id="4" w:name="_Toc452024873"/>
+      <w:bookmarkStart w:id="2" w:name="_Toc322246868"/>
+      <w:bookmarkStart w:id="3" w:name="_Toc452024873"/>
       <w:r>
         <w:lastRenderedPageBreak/>
         <w:t>1. GIỚI THIỆU</w:t>
       </w:r>
+      <w:bookmarkEnd w:id="2"/>
       <w:bookmarkEnd w:id="3"/>
-      <w:bookmarkEnd w:id="4"/>
     </w:p>
     <w:p>
       <w:pPr>
         <w:pStyle w:val="Heading2"/>
       </w:pPr>
-      <w:bookmarkStart w:id="5" w:name="_Toc322246869"/>
-      <w:bookmarkStart w:id="6" w:name="_Toc452024874"/>
+      <w:bookmarkStart w:id="4" w:name="_Toc322246869"/>
+      <w:bookmarkStart w:id="5" w:name="_Toc452024874"/>
       <w:r>
         <w:t>1.1. Mục đích tài liệu</w:t>
       </w:r>
+      <w:bookmarkEnd w:id="4"/>
       <w:bookmarkEnd w:id="5"/>
-      <w:bookmarkEnd w:id="6"/>
     </w:p>
     <w:p>
       <w:pPr>
@@ -9277,7 +9275,7 @@
           <w:szCs w:val="24"/>
         </w:rPr>
       </w:pPr>
-      <w:bookmarkStart w:id="7" w:name="_Toc322246870"/>
+      <w:bookmarkStart w:id="6" w:name="_Toc322246870"/>
       <w:r>
         <w:rPr>
           <w:sz w:val="24"/>
@@ -9322,24 +9320,24 @@
       <w:pPr>
         <w:pStyle w:val="Heading2"/>
       </w:pPr>
-      <w:bookmarkStart w:id="8" w:name="_Toc452024875"/>
+      <w:bookmarkStart w:id="7" w:name="_Toc452024875"/>
       <w:r>
         <w:t>1.2. Phạm vi tài liệu</w:t>
       </w:r>
+      <w:bookmarkEnd w:id="6"/>
       <w:bookmarkEnd w:id="7"/>
-      <w:bookmarkEnd w:id="8"/>
     </w:p>
     <w:p>
       <w:pPr>
         <w:pStyle w:val="Heading2"/>
       </w:pPr>
-      <w:bookmarkStart w:id="9" w:name="_Toc322246871"/>
-      <w:bookmarkStart w:id="10" w:name="_Toc452024876"/>
+      <w:bookmarkStart w:id="8" w:name="_Toc322246871"/>
+      <w:bookmarkStart w:id="9" w:name="_Toc452024876"/>
       <w:r>
         <w:t>1.3. Thuật ngữ và các từ viết tắt</w:t>
       </w:r>
+      <w:bookmarkEnd w:id="8"/>
       <w:bookmarkEnd w:id="9"/>
-      <w:bookmarkEnd w:id="10"/>
     </w:p>
     <w:tbl>
       <w:tblPr>
@@ -9742,13 +9740,13 @@
       <w:pPr>
         <w:pStyle w:val="Heading2"/>
       </w:pPr>
-      <w:bookmarkStart w:id="11" w:name="_Toc322246872"/>
-      <w:bookmarkStart w:id="12" w:name="_Toc452024877"/>
+      <w:bookmarkStart w:id="10" w:name="_Toc322246872"/>
+      <w:bookmarkStart w:id="11" w:name="_Toc452024877"/>
       <w:r>
         <w:t>1.4. Tài liệu tham khảo</w:t>
       </w:r>
+      <w:bookmarkEnd w:id="10"/>
       <w:bookmarkEnd w:id="11"/>
-      <w:bookmarkEnd w:id="12"/>
     </w:p>
     <w:tbl>
       <w:tblPr>
@@ -9795,7 +9793,7 @@
                 <w:szCs w:val="24"/>
               </w:rPr>
             </w:pPr>
-            <w:bookmarkStart w:id="13" w:name="_Toc322246873"/>
+            <w:bookmarkStart w:id="12" w:name="_Toc322246873"/>
             <w:r>
               <w:tab/>
             </w:r>
@@ -10239,12 +10237,12 @@
       <w:pPr>
         <w:pStyle w:val="Heading2"/>
       </w:pPr>
-      <w:bookmarkStart w:id="14" w:name="_Toc452024878"/>
+      <w:bookmarkStart w:id="13" w:name="_Toc452024878"/>
       <w:r>
         <w:t>1.5. Mô tả tài liệu</w:t>
       </w:r>
+      <w:bookmarkEnd w:id="12"/>
       <w:bookmarkEnd w:id="13"/>
-      <w:bookmarkEnd w:id="14"/>
     </w:p>
     <w:p>
       <w:pPr>
@@ -10256,7 +10254,7 @@
           <w:szCs w:val="24"/>
         </w:rPr>
       </w:pPr>
-      <w:bookmarkStart w:id="15" w:name="_Toc322246874"/>
+      <w:bookmarkStart w:id="14" w:name="_Toc322246874"/>
       <w:r>
         <w:rPr>
           <w:sz w:val="24"/>
@@ -10485,25 +10483,25 @@
       <w:pPr>
         <w:pStyle w:val="Heading1"/>
       </w:pPr>
-      <w:bookmarkStart w:id="16" w:name="_Toc452024879"/>
+      <w:bookmarkStart w:id="15" w:name="_Toc452024879"/>
       <w:r>
         <w:lastRenderedPageBreak/>
         <w:t>2. TỔNG QUAN VỀ PHẦN MỀM</w:t>
       </w:r>
+      <w:bookmarkEnd w:id="14"/>
       <w:bookmarkEnd w:id="15"/>
-      <w:bookmarkEnd w:id="16"/>
     </w:p>
     <w:p>
       <w:pPr>
         <w:pStyle w:val="Heading2"/>
       </w:pPr>
-      <w:bookmarkStart w:id="17" w:name="_Toc322246875"/>
-      <w:bookmarkStart w:id="18" w:name="_Toc452024880"/>
+      <w:bookmarkStart w:id="16" w:name="_Toc322246875"/>
+      <w:bookmarkStart w:id="17" w:name="_Toc452024880"/>
       <w:r>
         <w:t>2.1. Yêu cầu chung của phần mềm</w:t>
       </w:r>
+      <w:bookmarkEnd w:id="16"/>
       <w:bookmarkEnd w:id="17"/>
-      <w:bookmarkEnd w:id="18"/>
     </w:p>
     <w:p>
       <w:pPr>
@@ -10518,7 +10516,7 @@
           <w:szCs w:val="24"/>
         </w:rPr>
       </w:pPr>
-      <w:bookmarkStart w:id="19" w:name="_Toc322246876"/>
+      <w:bookmarkStart w:id="18" w:name="_Toc322246876"/>
       <w:r>
         <w:rPr>
           <w:sz w:val="24"/>
@@ -10591,12 +10589,12 @@
       <w:pPr>
         <w:pStyle w:val="Heading2"/>
       </w:pPr>
-      <w:bookmarkStart w:id="20" w:name="_Toc452024881"/>
+      <w:bookmarkStart w:id="19" w:name="_Toc452024881"/>
       <w:r>
         <w:t>2.2. Mục tiêu của phần mềm</w:t>
       </w:r>
+      <w:bookmarkEnd w:id="18"/>
       <w:bookmarkEnd w:id="19"/>
-      <w:bookmarkEnd w:id="20"/>
     </w:p>
     <w:p>
       <w:pPr>
@@ -10609,7 +10607,7 @@
           <w:lang w:eastAsia="vi-VN"/>
         </w:rPr>
       </w:pPr>
-      <w:bookmarkStart w:id="21" w:name="_Toc322246877"/>
+      <w:bookmarkStart w:id="20" w:name="_Toc322246877"/>
       <w:r>
         <w:rPr>
           <w:sz w:val="24"/>
@@ -10636,12 +10634,12 @@
       <w:pPr>
         <w:pStyle w:val="Heading2"/>
       </w:pPr>
-      <w:bookmarkStart w:id="22" w:name="_Toc452024882"/>
+      <w:bookmarkStart w:id="21" w:name="_Toc452024882"/>
       <w:r>
         <w:t>2.3. Đối tượng người dùng</w:t>
       </w:r>
+      <w:bookmarkEnd w:id="20"/>
       <w:bookmarkEnd w:id="21"/>
-      <w:bookmarkEnd w:id="22"/>
     </w:p>
     <w:p>
       <w:pPr>
@@ -10652,7 +10650,7 @@
           <w:szCs w:val="24"/>
         </w:rPr>
       </w:pPr>
-      <w:bookmarkStart w:id="23" w:name="_Toc322246878"/>
+      <w:bookmarkStart w:id="22" w:name="_Toc322246878"/>
       <w:r>
         <w:rPr>
           <w:sz w:val="24"/>
@@ -10747,13 +10745,13 @@
       <w:pPr>
         <w:pStyle w:val="Heading2"/>
       </w:pPr>
-      <w:bookmarkStart w:id="24" w:name="_Toc452024883"/>
+      <w:bookmarkStart w:id="23" w:name="_Toc452024883"/>
       <w:r>
         <w:lastRenderedPageBreak/>
         <w:t>2.4. Mô hình tổng thể của phần mềm</w:t>
       </w:r>
+      <w:bookmarkEnd w:id="22"/>
       <w:bookmarkEnd w:id="23"/>
-      <w:bookmarkEnd w:id="24"/>
     </w:p>
     <w:p/>
     <w:p>
@@ -10761,7 +10759,7 @@
         <w:ind w:firstLine="0"/>
         <w:jc w:val="center"/>
       </w:pPr>
-      <w:bookmarkStart w:id="25" w:name="_Toc322246879"/>
+      <w:bookmarkStart w:id="24" w:name="_Toc322246879"/>
       <w:r>
         <w:rPr>
           <w:noProof/>
@@ -10951,10 +10949,10 @@
                                   <v:path o:extrusionok="f" gradientshapeok="t" o:connecttype="rect"/>
                                   <o:lock v:ext="edit" aspectratio="t"/>
                                 </v:shapetype>
-                                <v:shape id="_x0000_i1028" type="#_x0000_t75" style="width:498pt;height:450.75pt" o:ole="">
+                                <v:shape id="_x0000_i1026" type="#_x0000_t75" style="width:498pt;height:450.75pt">
                                   <v:imagedata r:id="rId10" o:title=""/>
                                 </v:shape>
-                                <o:OLEObject Type="Embed" ProgID="Visio.Drawing.15" ShapeID="_x0000_i1028" DrawAspect="Content" ObjectID="_1526154165" r:id="rId11"/>
+                                <o:OLEObject Type="Embed" ProgID="Visio.Drawing.15" ShapeID="_x0000_i1026" DrawAspect="Content" ObjectID="_1526157048" r:id="rId11"/>
                               </w:object>
                             </w:r>
                           </w:p>
@@ -11027,9 +11025,9 @@
                       <w:r>
                         <w:object w:dxaOrig="15916" w:dyaOrig="14385">
                           <v:shape id="_x0000_i1028" type="#_x0000_t75" style="width:498pt;height:450.75pt" o:ole="">
-                            <v:imagedata r:id="rId10" o:title=""/>
+                            <v:imagedata r:id="rId12" o:title=""/>
                           </v:shape>
-                          <o:OLEObject Type="Embed" ProgID="Visio.Drawing.15" ShapeID="_x0000_i1028" DrawAspect="Content" ObjectID="_1526154165" r:id="rId12"/>
+                          <o:OLEObject Type="Embed" ProgID="Visio.Drawing.15" ShapeID="_x0000_i1028" DrawAspect="Content" ObjectID="_1526154165" r:id="rId13"/>
                         </w:object>
                       </w:r>
                     </w:p>
@@ -11440,11 +11438,29 @@
         <w:fldChar w:fldCharType="separate"/>
       </w:r>
       <w:r>
+        <w:fldChar w:fldCharType="begin"/>
+      </w:r>
+      <w:r>
+        <w:instrText xml:space="preserve"> </w:instrText>
+      </w:r>
+      <w:r>
+        <w:instrText>INCLUDEPICTURE  "http://www.miss-connor.org/wp-content/uploads/2014/09/4d646447560192c0ae014dbbd87882.jpg" \* MERGEFORMATINET</w:instrText>
+      </w:r>
+      <w:r>
+        <w:instrText xml:space="preserve"> </w:instrText>
+      </w:r>
+      <w:r>
+        <w:fldChar w:fldCharType="separate"/>
+      </w:r>
+      <w:r>
         <w:pict>
-          <v:shape id="_x0000_i1025" type="#_x0000_t75" style="width:58.5pt;height:56.25pt">
-            <v:imagedata r:id="rId13" r:href="rId14"/>
+          <v:shape id="_x0000_i1027" type="#_x0000_t75" style="width:58.5pt;height:56.25pt">
+            <v:imagedata r:id="rId14" r:href="rId15"/>
           </v:shape>
         </w:pict>
+      </w:r>
+      <w:r>
+        <w:fldChar w:fldCharType="end"/>
       </w:r>
       <w:r>
         <w:fldChar w:fldCharType="end"/>
@@ -11495,11 +11511,29 @@
         <w:fldChar w:fldCharType="separate"/>
       </w:r>
       <w:r>
+        <w:fldChar w:fldCharType="begin"/>
+      </w:r>
+      <w:r>
+        <w:instrText xml:space="preserve"> </w:instrText>
+      </w:r>
+      <w:r>
+        <w:instrText>INCLUDEPICTURE  "http://www.flexrule.com/wp-content/uploads/2014/06/db.png" \* MERGEFORMATINET</w:instrText>
+      </w:r>
+      <w:r>
+        <w:instrText xml:space="preserve"> </w:instrText>
+      </w:r>
+      <w:r>
+        <w:fldChar w:fldCharType="separate"/>
+      </w:r>
+      <w:r>
         <w:pict>
-          <v:shape id="_x0000_i1026" type="#_x0000_t75" style="width:67.5pt;height:79.5pt">
-            <v:imagedata r:id="rId15" r:href="rId16"/>
+          <v:shape id="_x0000_i1028" type="#_x0000_t75" style="width:67.5pt;height:79.5pt">
+            <v:imagedata r:id="rId16" r:href="rId17"/>
           </v:shape>
         </w:pict>
+      </w:r>
+      <w:r>
+        <w:fldChar w:fldCharType="end"/>
       </w:r>
       <w:r>
         <w:fldChar w:fldCharType="end"/>
@@ -11560,18 +11594,20 @@
         <w:jc w:val="center"/>
       </w:pPr>
     </w:p>
-    <w:bookmarkStart w:id="26" w:name="_Toc452024884"/>
+    <w:bookmarkStart w:id="25" w:name="_Toc452024884"/>
+    <w:bookmarkStart w:id="26" w:name="_GoBack"/>
+    <w:bookmarkEnd w:id="26"/>
     <w:p>
       <w:pPr>
-        <w:pStyle w:val="Heading1"/>
         <w:ind w:firstLine="0"/>
+        <w:jc w:val="both"/>
       </w:pPr>
       <w:r>
         <w:object w:dxaOrig="15916" w:dyaOrig="14385">
-          <v:shape id="_x0000_i1027" type="#_x0000_t75" style="width:498pt;height:450.75pt" o:ole="">
-            <v:imagedata r:id="rId10" o:title=""/>
+          <v:shape id="_x0000_i1029" type="#_x0000_t75" style="width:498pt;height:450.75pt" o:ole="">
+            <v:imagedata r:id="rId12" o:title=""/>
           </v:shape>
-          <o:OLEObject Type="Embed" ProgID="Visio.Drawing.15" ShapeID="_x0000_i1027" DrawAspect="Content" ObjectID="_1526154164" r:id="rId17"/>
+          <o:OLEObject Type="Embed" ProgID="Visio.Drawing.15" ShapeID="_x0000_i1029" DrawAspect="Content" ObjectID="_1526157047" r:id="rId18"/>
         </w:object>
       </w:r>
     </w:p>
@@ -11584,8 +11620,8 @@
         <w:lastRenderedPageBreak/>
         <w:t>3. PHÂN TÍCH QUY TRÌNH NGHIỆP VỤ</w:t>
       </w:r>
+      <w:bookmarkEnd w:id="24"/>
       <w:bookmarkEnd w:id="25"/>
-      <w:bookmarkEnd w:id="26"/>
     </w:p>
     <w:p>
       <w:pPr>
@@ -30391,7 +30427,6 @@
                 <w:sz w:val="24"/>
                 <w:szCs w:val="24"/>
               </w:rPr>
-              <w:lastRenderedPageBreak/>
               <w:t>Luồng sự kiện phụ (Alternative Flows)</w:t>
             </w:r>
           </w:p>
@@ -35046,7 +35081,6 @@
                 <w:sz w:val="24"/>
                 <w:szCs w:val="24"/>
               </w:rPr>
-              <w:lastRenderedPageBreak/>
               <w:t>Luồng sự kiện phụ (Alternative Flows)</w:t>
             </w:r>
           </w:p>
@@ -37823,9 +37857,9 @@
     </w:p>
     <w:p/>
     <w:sectPr>
-      <w:headerReference w:type="default" r:id="rId18"/>
-      <w:footerReference w:type="default" r:id="rId19"/>
-      <w:footerReference w:type="first" r:id="rId20"/>
+      <w:headerReference w:type="default" r:id="rId19"/>
+      <w:footerReference w:type="default" r:id="rId20"/>
+      <w:footerReference w:type="first" r:id="rId21"/>
       <w:pgSz w:w="12240" w:h="15840" w:code="1"/>
       <w:pgMar w:top="1134" w:right="1134" w:bottom="1134" w:left="1134" w:header="720" w:footer="0" w:gutter="0"/>
       <w:cols w:space="720"/>
@@ -37837,7 +37871,7 @@
 </file>
 
 <file path=word/endnotes.xml><?xml version="1.0" encoding="utf-8"?>
-<w:endnotes xmlns:wpc="http://schemas.microsoft.com/office/word/2010/wordprocessingCanvas" xmlns:mc="http://schemas.openxmlformats.org/markup-compatibility/2006" xmlns:o="urn:schemas-microsoft-com:office:office" xmlns:r="http://schemas.openxmlformats.org/officeDocument/2006/relationships" xmlns:m="http://schemas.openxmlformats.org/officeDocument/2006/math" xmlns:v="urn:schemas-microsoft-com:vml" xmlns:wp14="http://schemas.microsoft.com/office/word/2010/wordprocessingDrawing" xmlns:wp="http://schemas.openxmlformats.org/drawingml/2006/wordprocessingDrawing" xmlns:w10="urn:schemas-microsoft-com:office:word" xmlns:w="http://schemas.openxmlformats.org/wordprocessingml/2006/main" xmlns:w14="http://schemas.microsoft.com/office/word/2010/wordml" xmlns:w15="http://schemas.microsoft.com/office/word/2012/wordml" xmlns:wpg="http://schemas.microsoft.com/office/word/2010/wordprocessingGroup" xmlns:wpi="http://schemas.microsoft.com/office/word/2010/wordprocessingInk" xmlns:wne="http://schemas.microsoft.com/office/word/2006/wordml" xmlns:wps="http://schemas.microsoft.com/office/word/2010/wordprocessingShape" mc:Ignorable="w14 w15 wp14">
+<w:endnotes xmlns:wpc="http://schemas.microsoft.com/office/word/2010/wordprocessingCanvas" xmlns:cx="http://schemas.microsoft.com/office/drawing/2014/chartex" xmlns:cx1="http://schemas.microsoft.com/office/drawing/2015/9/8/chartex" xmlns:cx2="http://schemas.microsoft.com/office/drawing/2015/10/21/chartex" xmlns:mc="http://schemas.openxmlformats.org/markup-compatibility/2006" xmlns:o="urn:schemas-microsoft-com:office:office" xmlns:r="http://schemas.openxmlformats.org/officeDocument/2006/relationships" xmlns:m="http://schemas.openxmlformats.org/officeDocument/2006/math" xmlns:v="urn:schemas-microsoft-com:vml" xmlns:wp14="http://schemas.microsoft.com/office/word/2010/wordprocessingDrawing" xmlns:wp="http://schemas.openxmlformats.org/drawingml/2006/wordprocessingDrawing" xmlns:w10="urn:schemas-microsoft-com:office:word" xmlns:w="http://schemas.openxmlformats.org/wordprocessingml/2006/main" xmlns:w14="http://schemas.microsoft.com/office/word/2010/wordml" xmlns:w15="http://schemas.microsoft.com/office/word/2012/wordml" xmlns:w16se="http://schemas.microsoft.com/office/word/2015/wordml/symex" xmlns:wpg="http://schemas.microsoft.com/office/word/2010/wordprocessingGroup" xmlns:wpi="http://schemas.microsoft.com/office/word/2010/wordprocessingInk" xmlns:wne="http://schemas.microsoft.com/office/word/2006/wordml" xmlns:wps="http://schemas.microsoft.com/office/word/2010/wordprocessingShape" mc:Ignorable="w14 w15 w16se wp14">
   <w:endnote w:type="separator" w:id="-1">
     <w:p>
       <w:pPr>
@@ -37862,7 +37896,7 @@
 </file>
 
 <file path=word/footer1.xml><?xml version="1.0" encoding="utf-8"?>
-<w:ftr xmlns:wpc="http://schemas.microsoft.com/office/word/2010/wordprocessingCanvas" xmlns:mc="http://schemas.openxmlformats.org/markup-compatibility/2006" xmlns:o="urn:schemas-microsoft-com:office:office" xmlns:r="http://schemas.openxmlformats.org/officeDocument/2006/relationships" xmlns:m="http://schemas.openxmlformats.org/officeDocument/2006/math" xmlns:v="urn:schemas-microsoft-com:vml" xmlns:wp14="http://schemas.microsoft.com/office/word/2010/wordprocessingDrawing" xmlns:wp="http://schemas.openxmlformats.org/drawingml/2006/wordprocessingDrawing" xmlns:w10="urn:schemas-microsoft-com:office:word" xmlns:w="http://schemas.openxmlformats.org/wordprocessingml/2006/main" xmlns:w14="http://schemas.microsoft.com/office/word/2010/wordml" xmlns:w15="http://schemas.microsoft.com/office/word/2012/wordml" xmlns:wpg="http://schemas.microsoft.com/office/word/2010/wordprocessingGroup" xmlns:wpi="http://schemas.microsoft.com/office/word/2010/wordprocessingInk" xmlns:wne="http://schemas.microsoft.com/office/word/2006/wordml" xmlns:wps="http://schemas.microsoft.com/office/word/2010/wordprocessingShape" mc:Ignorable="w14 w15 wp14">
+<w:ftr xmlns:wpc="http://schemas.microsoft.com/office/word/2010/wordprocessingCanvas" xmlns:cx="http://schemas.microsoft.com/office/drawing/2014/chartex" xmlns:cx1="http://schemas.microsoft.com/office/drawing/2015/9/8/chartex" xmlns:cx2="http://schemas.microsoft.com/office/drawing/2015/10/21/chartex" xmlns:mc="http://schemas.openxmlformats.org/markup-compatibility/2006" xmlns:o="urn:schemas-microsoft-com:office:office" xmlns:r="http://schemas.openxmlformats.org/officeDocument/2006/relationships" xmlns:m="http://schemas.openxmlformats.org/officeDocument/2006/math" xmlns:v="urn:schemas-microsoft-com:vml" xmlns:wp14="http://schemas.microsoft.com/office/word/2010/wordprocessingDrawing" xmlns:wp="http://schemas.openxmlformats.org/drawingml/2006/wordprocessingDrawing" xmlns:w10="urn:schemas-microsoft-com:office:word" xmlns:w="http://schemas.openxmlformats.org/wordprocessingml/2006/main" xmlns:w14="http://schemas.microsoft.com/office/word/2010/wordml" xmlns:w15="http://schemas.microsoft.com/office/word/2012/wordml" xmlns:w16se="http://schemas.microsoft.com/office/word/2015/wordml/symex" xmlns:wpg="http://schemas.microsoft.com/office/word/2010/wordprocessingGroup" xmlns:wpi="http://schemas.microsoft.com/office/word/2010/wordprocessingInk" xmlns:wne="http://schemas.microsoft.com/office/word/2006/wordml" xmlns:wps="http://schemas.microsoft.com/office/word/2010/wordprocessingShape" mc:Ignorable="w14 w15 w16se wp14">
   <w:p>
     <w:pPr>
       <w:pStyle w:val="Footer"/>
@@ -37905,7 +37939,7 @@
         <w:rFonts w:ascii="Cambria" w:hAnsi="Cambria"/>
         <w:noProof/>
       </w:rPr>
-      <w:t>12</w:t>
+      <w:t>22</w:t>
     </w:r>
     <w:r>
       <w:fldChar w:fldCharType="end"/>
@@ -37920,7 +37954,7 @@
 </file>
 
 <file path=word/footer2.xml><?xml version="1.0" encoding="utf-8"?>
-<w:ftr xmlns:wpc="http://schemas.microsoft.com/office/word/2010/wordprocessingCanvas" xmlns:mc="http://schemas.openxmlformats.org/markup-compatibility/2006" xmlns:o="urn:schemas-microsoft-com:office:office" xmlns:r="http://schemas.openxmlformats.org/officeDocument/2006/relationships" xmlns:m="http://schemas.openxmlformats.org/officeDocument/2006/math" xmlns:v="urn:schemas-microsoft-com:vml" xmlns:wp14="http://schemas.microsoft.com/office/word/2010/wordprocessingDrawing" xmlns:wp="http://schemas.openxmlformats.org/drawingml/2006/wordprocessingDrawing" xmlns:w10="urn:schemas-microsoft-com:office:word" xmlns:w="http://schemas.openxmlformats.org/wordprocessingml/2006/main" xmlns:w14="http://schemas.microsoft.com/office/word/2010/wordml" xmlns:w15="http://schemas.microsoft.com/office/word/2012/wordml" xmlns:wpg="http://schemas.microsoft.com/office/word/2010/wordprocessingGroup" xmlns:wpi="http://schemas.microsoft.com/office/word/2010/wordprocessingInk" xmlns:wne="http://schemas.microsoft.com/office/word/2006/wordml" xmlns:wps="http://schemas.microsoft.com/office/word/2010/wordprocessingShape" mc:Ignorable="w14 w15 wp14">
+<w:ftr xmlns:wpc="http://schemas.microsoft.com/office/word/2010/wordprocessingCanvas" xmlns:cx="http://schemas.microsoft.com/office/drawing/2014/chartex" xmlns:cx1="http://schemas.microsoft.com/office/drawing/2015/9/8/chartex" xmlns:cx2="http://schemas.microsoft.com/office/drawing/2015/10/21/chartex" xmlns:mc="http://schemas.openxmlformats.org/markup-compatibility/2006" xmlns:o="urn:schemas-microsoft-com:office:office" xmlns:r="http://schemas.openxmlformats.org/officeDocument/2006/relationships" xmlns:m="http://schemas.openxmlformats.org/officeDocument/2006/math" xmlns:v="urn:schemas-microsoft-com:vml" xmlns:wp14="http://schemas.microsoft.com/office/word/2010/wordprocessingDrawing" xmlns:wp="http://schemas.openxmlformats.org/drawingml/2006/wordprocessingDrawing" xmlns:w10="urn:schemas-microsoft-com:office:word" xmlns:w="http://schemas.openxmlformats.org/wordprocessingml/2006/main" xmlns:w14="http://schemas.microsoft.com/office/word/2010/wordml" xmlns:w15="http://schemas.microsoft.com/office/word/2012/wordml" xmlns:w16se="http://schemas.microsoft.com/office/word/2015/wordml/symex" xmlns:wpg="http://schemas.microsoft.com/office/word/2010/wordprocessingGroup" xmlns:wpi="http://schemas.microsoft.com/office/word/2010/wordprocessingInk" xmlns:wne="http://schemas.microsoft.com/office/word/2006/wordml" xmlns:wps="http://schemas.microsoft.com/office/word/2010/wordprocessingShape" mc:Ignorable="w14 w15 w16se wp14">
   <w:p>
     <w:pPr>
       <w:pStyle w:val="Footer"/>
@@ -37943,7 +37977,7 @@
 </file>
 
 <file path=word/footnotes.xml><?xml version="1.0" encoding="utf-8"?>
-<w:footnotes xmlns:wpc="http://schemas.microsoft.com/office/word/2010/wordprocessingCanvas" xmlns:mc="http://schemas.openxmlformats.org/markup-compatibility/2006" xmlns:o="urn:schemas-microsoft-com:office:office" xmlns:r="http://schemas.openxmlformats.org/officeDocument/2006/relationships" xmlns:m="http://schemas.openxmlformats.org/officeDocument/2006/math" xmlns:v="urn:schemas-microsoft-com:vml" xmlns:wp14="http://schemas.microsoft.com/office/word/2010/wordprocessingDrawing" xmlns:wp="http://schemas.openxmlformats.org/drawingml/2006/wordprocessingDrawing" xmlns:w10="urn:schemas-microsoft-com:office:word" xmlns:w="http://schemas.openxmlformats.org/wordprocessingml/2006/main" xmlns:w14="http://schemas.microsoft.com/office/word/2010/wordml" xmlns:w15="http://schemas.microsoft.com/office/word/2012/wordml" xmlns:wpg="http://schemas.microsoft.com/office/word/2010/wordprocessingGroup" xmlns:wpi="http://schemas.microsoft.com/office/word/2010/wordprocessingInk" xmlns:wne="http://schemas.microsoft.com/office/word/2006/wordml" xmlns:wps="http://schemas.microsoft.com/office/word/2010/wordprocessingShape" mc:Ignorable="w14 w15 wp14">
+<w:footnotes xmlns:wpc="http://schemas.microsoft.com/office/word/2010/wordprocessingCanvas" xmlns:cx="http://schemas.microsoft.com/office/drawing/2014/chartex" xmlns:cx1="http://schemas.microsoft.com/office/drawing/2015/9/8/chartex" xmlns:cx2="http://schemas.microsoft.com/office/drawing/2015/10/21/chartex" xmlns:mc="http://schemas.openxmlformats.org/markup-compatibility/2006" xmlns:o="urn:schemas-microsoft-com:office:office" xmlns:r="http://schemas.openxmlformats.org/officeDocument/2006/relationships" xmlns:m="http://schemas.openxmlformats.org/officeDocument/2006/math" xmlns:v="urn:schemas-microsoft-com:vml" xmlns:wp14="http://schemas.microsoft.com/office/word/2010/wordprocessingDrawing" xmlns:wp="http://schemas.openxmlformats.org/drawingml/2006/wordprocessingDrawing" xmlns:w10="urn:schemas-microsoft-com:office:word" xmlns:w="http://schemas.openxmlformats.org/wordprocessingml/2006/main" xmlns:w14="http://schemas.microsoft.com/office/word/2010/wordml" xmlns:w15="http://schemas.microsoft.com/office/word/2012/wordml" xmlns:w16se="http://schemas.microsoft.com/office/word/2015/wordml/symex" xmlns:wpg="http://schemas.microsoft.com/office/word/2010/wordprocessingGroup" xmlns:wpi="http://schemas.microsoft.com/office/word/2010/wordprocessingInk" xmlns:wne="http://schemas.microsoft.com/office/word/2006/wordml" xmlns:wps="http://schemas.microsoft.com/office/word/2010/wordprocessingShape" mc:Ignorable="w14 w15 w16se wp14">
   <w:footnote w:type="separator" w:id="-1">
     <w:p>
       <w:pPr>
@@ -37968,7 +38002,7 @@
 </file>
 
 <file path=word/header1.xml><?xml version="1.0" encoding="utf-8"?>
-<w:hdr xmlns:wpc="http://schemas.microsoft.com/office/word/2010/wordprocessingCanvas" xmlns:mc="http://schemas.openxmlformats.org/markup-compatibility/2006" xmlns:o="urn:schemas-microsoft-com:office:office" xmlns:r="http://schemas.openxmlformats.org/officeDocument/2006/relationships" xmlns:m="http://schemas.openxmlformats.org/officeDocument/2006/math" xmlns:v="urn:schemas-microsoft-com:vml" xmlns:wp14="http://schemas.microsoft.com/office/word/2010/wordprocessingDrawing" xmlns:wp="http://schemas.openxmlformats.org/drawingml/2006/wordprocessingDrawing" xmlns:w10="urn:schemas-microsoft-com:office:word" xmlns:w="http://schemas.openxmlformats.org/wordprocessingml/2006/main" xmlns:w14="http://schemas.microsoft.com/office/word/2010/wordml" xmlns:w15="http://schemas.microsoft.com/office/word/2012/wordml" xmlns:wpg="http://schemas.microsoft.com/office/word/2010/wordprocessingGroup" xmlns:wpi="http://schemas.microsoft.com/office/word/2010/wordprocessingInk" xmlns:wne="http://schemas.microsoft.com/office/word/2006/wordml" xmlns:wps="http://schemas.microsoft.com/office/word/2010/wordprocessingShape" mc:Ignorable="w14 w15 wp14">
+<w:hdr xmlns:wpc="http://schemas.microsoft.com/office/word/2010/wordprocessingCanvas" xmlns:cx="http://schemas.microsoft.com/office/drawing/2014/chartex" xmlns:cx1="http://schemas.microsoft.com/office/drawing/2015/9/8/chartex" xmlns:cx2="http://schemas.microsoft.com/office/drawing/2015/10/21/chartex" xmlns:mc="http://schemas.openxmlformats.org/markup-compatibility/2006" xmlns:o="urn:schemas-microsoft-com:office:office" xmlns:r="http://schemas.openxmlformats.org/officeDocument/2006/relationships" xmlns:m="http://schemas.openxmlformats.org/officeDocument/2006/math" xmlns:v="urn:schemas-microsoft-com:vml" xmlns:wp14="http://schemas.microsoft.com/office/word/2010/wordprocessingDrawing" xmlns:wp="http://schemas.openxmlformats.org/drawingml/2006/wordprocessingDrawing" xmlns:w10="urn:schemas-microsoft-com:office:word" xmlns:w="http://schemas.openxmlformats.org/wordprocessingml/2006/main" xmlns:w14="http://schemas.microsoft.com/office/word/2010/wordml" xmlns:w15="http://schemas.microsoft.com/office/word/2012/wordml" xmlns:w16se="http://schemas.microsoft.com/office/word/2015/wordml/symex" xmlns:wpg="http://schemas.microsoft.com/office/word/2010/wordprocessingGroup" xmlns:wpi="http://schemas.microsoft.com/office/word/2010/wordprocessingInk" xmlns:wne="http://schemas.microsoft.com/office/word/2006/wordml" xmlns:wps="http://schemas.microsoft.com/office/word/2010/wordprocessingShape" mc:Ignorable="w14 w15 w16se wp14">
   <w:p>
     <w:pPr>
       <w:pStyle w:val="Header"/>
@@ -38024,8 +38058,8 @@
 </file>
 
 <file path=word/numbering.xml><?xml version="1.0" encoding="utf-8"?>
-<w:numbering xmlns:wpc="http://schemas.microsoft.com/office/word/2010/wordprocessingCanvas" xmlns:mc="http://schemas.openxmlformats.org/markup-compatibility/2006" xmlns:o="urn:schemas-microsoft-com:office:office" xmlns:r="http://schemas.openxmlformats.org/officeDocument/2006/relationships" xmlns:m="http://schemas.openxmlformats.org/officeDocument/2006/math" xmlns:v="urn:schemas-microsoft-com:vml" xmlns:wp14="http://schemas.microsoft.com/office/word/2010/wordprocessingDrawing" xmlns:wp="http://schemas.openxmlformats.org/drawingml/2006/wordprocessingDrawing" xmlns:w10="urn:schemas-microsoft-com:office:word" xmlns:w="http://schemas.openxmlformats.org/wordprocessingml/2006/main" xmlns:w14="http://schemas.microsoft.com/office/word/2010/wordml" xmlns:w15="http://schemas.microsoft.com/office/word/2012/wordml" xmlns:wpg="http://schemas.microsoft.com/office/word/2010/wordprocessingGroup" xmlns:wpi="http://schemas.microsoft.com/office/word/2010/wordprocessingInk" xmlns:wne="http://schemas.microsoft.com/office/word/2006/wordml" xmlns:wps="http://schemas.microsoft.com/office/word/2010/wordprocessingShape" mc:Ignorable="w14 w15 wp14">
-  <w:abstractNum w:abstractNumId="0">
+<w:numbering xmlns:wpc="http://schemas.microsoft.com/office/word/2010/wordprocessingCanvas" xmlns:cx="http://schemas.microsoft.com/office/drawing/2014/chartex" xmlns:cx1="http://schemas.microsoft.com/office/drawing/2015/9/8/chartex" xmlns:cx2="http://schemas.microsoft.com/office/drawing/2015/10/21/chartex" xmlns:mc="http://schemas.openxmlformats.org/markup-compatibility/2006" xmlns:o="urn:schemas-microsoft-com:office:office" xmlns:r="http://schemas.openxmlformats.org/officeDocument/2006/relationships" xmlns:m="http://schemas.openxmlformats.org/officeDocument/2006/math" xmlns:v="urn:schemas-microsoft-com:vml" xmlns:wp14="http://schemas.microsoft.com/office/word/2010/wordprocessingDrawing" xmlns:wp="http://schemas.openxmlformats.org/drawingml/2006/wordprocessingDrawing" xmlns:w10="urn:schemas-microsoft-com:office:word" xmlns:w="http://schemas.openxmlformats.org/wordprocessingml/2006/main" xmlns:w14="http://schemas.microsoft.com/office/word/2010/wordml" xmlns:w15="http://schemas.microsoft.com/office/word/2012/wordml" xmlns:w16se="http://schemas.microsoft.com/office/word/2015/wordml/symex" xmlns:wpg="http://schemas.microsoft.com/office/word/2010/wordprocessingGroup" xmlns:wpi="http://schemas.microsoft.com/office/word/2010/wordprocessingInk" xmlns:wne="http://schemas.microsoft.com/office/word/2006/wordml" xmlns:wps="http://schemas.microsoft.com/office/word/2010/wordprocessingShape" mc:Ignorable="w14 w15 w16se wp14">
+  <w:abstractNum w:abstractNumId="0" w15:restartNumberingAfterBreak="0">
     <w:nsid w:val="0186257B"/>
     <w:multiLevelType w:val="hybridMultilevel"/>
     <w:tmpl w:val="23C488E8"/>
@@ -38138,7 +38172,7 @@
       </w:rPr>
     </w:lvl>
   </w:abstractNum>
-  <w:abstractNum w:abstractNumId="1">
+  <w:abstractNum w:abstractNumId="1" w15:restartNumberingAfterBreak="0">
     <w:nsid w:val="02AC2DB0"/>
     <w:multiLevelType w:val="hybridMultilevel"/>
     <w:tmpl w:val="C5B8B956"/>
@@ -38251,7 +38285,7 @@
       </w:rPr>
     </w:lvl>
   </w:abstractNum>
-  <w:abstractNum w:abstractNumId="2">
+  <w:abstractNum w:abstractNumId="2" w15:restartNumberingAfterBreak="0">
     <w:nsid w:val="0D453B58"/>
     <w:multiLevelType w:val="hybridMultilevel"/>
     <w:tmpl w:val="050C065A"/>
@@ -38340,7 +38374,7 @@
       </w:pPr>
     </w:lvl>
   </w:abstractNum>
-  <w:abstractNum w:abstractNumId="3">
+  <w:abstractNum w:abstractNumId="3" w15:restartNumberingAfterBreak="0">
     <w:nsid w:val="112F7DA7"/>
     <w:multiLevelType w:val="hybridMultilevel"/>
     <w:tmpl w:val="E77656F8"/>
@@ -38453,7 +38487,7 @@
       </w:rPr>
     </w:lvl>
   </w:abstractNum>
-  <w:abstractNum w:abstractNumId="4">
+  <w:abstractNum w:abstractNumId="4" w15:restartNumberingAfterBreak="0">
     <w:nsid w:val="19F04545"/>
     <w:multiLevelType w:val="hybridMultilevel"/>
     <w:tmpl w:val="4A644494"/>
@@ -38566,7 +38600,7 @@
       </w:rPr>
     </w:lvl>
   </w:abstractNum>
-  <w:abstractNum w:abstractNumId="5">
+  <w:abstractNum w:abstractNumId="5" w15:restartNumberingAfterBreak="0">
     <w:nsid w:val="2462061F"/>
     <w:multiLevelType w:val="hybridMultilevel"/>
     <w:tmpl w:val="D38C1C0C"/>
@@ -38652,7 +38686,7 @@
       </w:pPr>
     </w:lvl>
   </w:abstractNum>
-  <w:abstractNum w:abstractNumId="6">
+  <w:abstractNum w:abstractNumId="6" w15:restartNumberingAfterBreak="0">
     <w:nsid w:val="37F61807"/>
     <w:multiLevelType w:val="hybridMultilevel"/>
     <w:tmpl w:val="C794049C"/>
@@ -38766,7 +38800,7 @@
       </w:rPr>
     </w:lvl>
   </w:abstractNum>
-  <w:abstractNum w:abstractNumId="7">
+  <w:abstractNum w:abstractNumId="7" w15:restartNumberingAfterBreak="0">
     <w:nsid w:val="5D4B5237"/>
     <w:multiLevelType w:val="hybridMultilevel"/>
     <w:tmpl w:val="8F483A76"/>
@@ -38879,7 +38913,7 @@
       </w:rPr>
     </w:lvl>
   </w:abstractNum>
-  <w:abstractNum w:abstractNumId="8">
+  <w:abstractNum w:abstractNumId="8" w15:restartNumberingAfterBreak="0">
     <w:nsid w:val="6A977F9B"/>
     <w:multiLevelType w:val="hybridMultilevel"/>
     <w:tmpl w:val="7908C9E0"/>
@@ -38992,7 +39026,7 @@
       </w:rPr>
     </w:lvl>
   </w:abstractNum>
-  <w:abstractNum w:abstractNumId="9">
+  <w:abstractNum w:abstractNumId="9" w15:restartNumberingAfterBreak="0">
     <w:nsid w:val="6BD76B67"/>
     <w:multiLevelType w:val="hybridMultilevel"/>
     <w:tmpl w:val="23583762"/>
@@ -39105,7 +39139,7 @@
       </w:rPr>
     </w:lvl>
   </w:abstractNum>
-  <w:abstractNum w:abstractNumId="10">
+  <w:abstractNum w:abstractNumId="10" w15:restartNumberingAfterBreak="0">
     <w:nsid w:val="6EAC7CC3"/>
     <w:multiLevelType w:val="hybridMultilevel"/>
     <w:tmpl w:val="51AA5432"/>
@@ -39218,7 +39252,7 @@
       </w:rPr>
     </w:lvl>
   </w:abstractNum>
-  <w:abstractNum w:abstractNumId="11">
+  <w:abstractNum w:abstractNumId="11" w15:restartNumberingAfterBreak="0">
     <w:nsid w:val="70D744DB"/>
     <w:multiLevelType w:val="hybridMultilevel"/>
     <w:tmpl w:val="3DAE9190"/>
@@ -39331,7 +39365,7 @@
       </w:rPr>
     </w:lvl>
   </w:abstractNum>
-  <w:abstractNum w:abstractNumId="12">
+  <w:abstractNum w:abstractNumId="12" w15:restartNumberingAfterBreak="0">
     <w:nsid w:val="75191FA5"/>
     <w:multiLevelType w:val="hybridMultilevel"/>
     <w:tmpl w:val="547A36E4"/>
@@ -39443,7 +39477,7 @@
       </w:rPr>
     </w:lvl>
   </w:abstractNum>
-  <w:abstractNum w:abstractNumId="13">
+  <w:abstractNum w:abstractNumId="13" w15:restartNumberingAfterBreak="0">
     <w:nsid w:val="780C32F3"/>
     <w:multiLevelType w:val="hybridMultilevel"/>
     <w:tmpl w:val="05421714"/>
@@ -39556,7 +39590,7 @@
       </w:rPr>
     </w:lvl>
   </w:abstractNum>
-  <w:abstractNum w:abstractNumId="14">
+  <w:abstractNum w:abstractNumId="14" w15:restartNumberingAfterBreak="0">
     <w:nsid w:val="7BC762CD"/>
     <w:multiLevelType w:val="hybridMultilevel"/>
     <w:tmpl w:val="C250F294"/>
@@ -39669,7 +39703,7 @@
       </w:rPr>
     </w:lvl>
   </w:abstractNum>
-  <w:abstractNum w:abstractNumId="15">
+  <w:abstractNum w:abstractNumId="15" w15:restartNumberingAfterBreak="0">
     <w:nsid w:val="7CD71571"/>
     <w:multiLevelType w:val="hybridMultilevel"/>
     <w:tmpl w:val="4C782092"/>
@@ -39963,7 +39997,7 @@
 </file>
 
 <file path=word/styles.xml><?xml version="1.0" encoding="utf-8"?>
-<w:styles xmlns:mc="http://schemas.openxmlformats.org/markup-compatibility/2006" xmlns:r="http://schemas.openxmlformats.org/officeDocument/2006/relationships" xmlns:w="http://schemas.openxmlformats.org/wordprocessingml/2006/main" xmlns:w14="http://schemas.microsoft.com/office/word/2010/wordml" xmlns:w15="http://schemas.microsoft.com/office/word/2012/wordml" mc:Ignorable="w14 w15">
+<w:styles xmlns:mc="http://schemas.openxmlformats.org/markup-compatibility/2006" xmlns:r="http://schemas.openxmlformats.org/officeDocument/2006/relationships" xmlns:w="http://schemas.openxmlformats.org/wordprocessingml/2006/main" xmlns:w14="http://schemas.microsoft.com/office/word/2010/wordml" xmlns:w15="http://schemas.microsoft.com/office/word/2012/wordml" xmlns:w16se="http://schemas.microsoft.com/office/word/2015/wordml/symex" mc:Ignorable="w14 w15 w16se">
   <w:docDefaults>
     <w:rPrDefault>
       <w:rPr>
@@ -39973,7 +40007,7 @@
     </w:rPrDefault>
     <w:pPrDefault/>
   </w:docDefaults>
-  <w:latentStyles w:defLockedState="0" w:defUIPriority="99" w:defSemiHidden="0" w:defUnhideWhenUsed="0" w:defQFormat="0" w:count="371">
+  <w:latentStyles w:defLockedState="0" w:defUIPriority="99" w:defSemiHidden="0" w:defUnhideWhenUsed="0" w:defQFormat="0" w:count="372">
     <w:lsdException w:name="Normal" w:uiPriority="0" w:qFormat="1"/>
     <w:lsdException w:name="heading 1" w:uiPriority="9" w:qFormat="1"/>
     <w:lsdException w:name="heading 2" w:semiHidden="1" w:uiPriority="9" w:unhideWhenUsed="1" w:qFormat="1"/>
@@ -40079,7 +40113,6 @@
     <w:lsdException w:name="HTML Sample" w:semiHidden="1" w:unhideWhenUsed="1"/>
     <w:lsdException w:name="HTML Typewriter" w:semiHidden="1" w:unhideWhenUsed="1"/>
     <w:lsdException w:name="HTML Variable" w:semiHidden="1" w:unhideWhenUsed="1"/>
-    <w:lsdException w:name="Normal Table" w:semiHidden="1" w:unhideWhenUsed="1"/>
     <w:lsdException w:name="annotation subject" w:semiHidden="1" w:unhideWhenUsed="1"/>
     <w:lsdException w:name="No List" w:semiHidden="1" w:unhideWhenUsed="1"/>
     <w:lsdException w:name="Outline List 1" w:semiHidden="1" w:unhideWhenUsed="1"/>
@@ -40126,10 +40159,8 @@
     <w:lsdException w:name="Table Subtle 2" w:semiHidden="1" w:unhideWhenUsed="1"/>
     <w:lsdException w:name="Table Web 1" w:semiHidden="1" w:unhideWhenUsed="1"/>
     <w:lsdException w:name="Table Web 2" w:semiHidden="1" w:unhideWhenUsed="1"/>
-    <w:lsdException w:name="Table Web 3" w:semiHidden="1" w:unhideWhenUsed="1"/>
     <w:lsdException w:name="Balloon Text" w:semiHidden="1" w:unhideWhenUsed="1"/>
     <w:lsdException w:name="Table Grid" w:uiPriority="59"/>
-    <w:lsdException w:name="Table Theme" w:semiHidden="1" w:unhideWhenUsed="1"/>
     <w:lsdException w:name="Placeholder Text" w:semiHidden="1"/>
     <w:lsdException w:name="No Spacing" w:uiPriority="1" w:qFormat="1"/>
     <w:lsdException w:name="Light Shading" w:uiPriority="60"/>
@@ -40345,6 +40376,7 @@
     <w:lsdException w:name="List Table 5 Dark Accent 6" w:uiPriority="50"/>
     <w:lsdException w:name="List Table 6 Colorful Accent 6" w:uiPriority="51"/>
     <w:lsdException w:name="List Table 7 Colorful Accent 6" w:uiPriority="52"/>
+    <w:lsdException w:name="Mention" w:semiHidden="1" w:unhideWhenUsed="1"/>
   </w:latentStyles>
   <w:style w:type="paragraph" w:default="1" w:styleId="Normal">
     <w:name w:val="Normal"/>
@@ -41223,7 +41255,7 @@
 </file>
 
 <file path=customXml/itemProps1.xml><?xml version="1.0" encoding="utf-8"?>
-<ds:datastoreItem xmlns:ds="http://schemas.openxmlformats.org/officeDocument/2006/customXml" ds:itemID="{32A77439-82A0-40B1-BAAD-A80132D6143E}">
+<ds:datastoreItem xmlns:ds="http://schemas.openxmlformats.org/officeDocument/2006/customXml" ds:itemID="{CCF052D2-CFC0-4B87-A9B2-D7F38E3A204D}">
   <ds:schemaRefs>
     <ds:schemaRef ds:uri="http://schemas.openxmlformats.org/officeDocument/2006/bibliography"/>
   </ds:schemaRefs>

</xml_diff>